<commit_message>
Update report and separated Google Colabs files
</commit_message>
<xml_diff>
--- a/final_report/Report.docx
+++ b/final_report/Report.docx
@@ -147,12 +147,12 @@
           <wp:inline distB="114300" distT="114300" distL="114300" distR="114300">
             <wp:extent cx="2743200" cy="1681316"/>
             <wp:effectExtent b="0" l="0" r="0" t="0"/>
-            <wp:docPr id="7" name="image1.png"/>
+            <wp:docPr id="7" name="image18.png"/>
             <a:graphic>
               <a:graphicData uri="http://schemas.openxmlformats.org/drawingml/2006/picture">
                 <pic:pic>
                   <pic:nvPicPr>
-                    <pic:cNvPr id="0" name="image1.png"/>
+                    <pic:cNvPr id="0" name="image18.png"/>
                     <pic:cNvPicPr preferRelativeResize="0"/>
                   </pic:nvPicPr>
                   <pic:blipFill>
@@ -238,12 +238,12 @@
           <wp:inline distB="114300" distT="114300" distL="114300" distR="114300">
             <wp:extent cx="2743200" cy="1579676"/>
             <wp:effectExtent b="0" l="0" r="0" t="0"/>
-            <wp:docPr id="14" name="image2.png"/>
+            <wp:docPr id="14" name="image15.png"/>
             <a:graphic>
               <a:graphicData uri="http://schemas.openxmlformats.org/drawingml/2006/picture">
                 <pic:pic>
                   <pic:nvPicPr>
-                    <pic:cNvPr id="0" name="image2.png"/>
+                    <pic:cNvPr id="0" name="image15.png"/>
                     <pic:cNvPicPr preferRelativeResize="0"/>
                   </pic:nvPicPr>
                   <pic:blipFill>
@@ -343,12 +343,12 @@
           <wp:inline distB="114300" distT="114300" distL="114300" distR="114300">
             <wp:extent cx="2743200" cy="1495044"/>
             <wp:effectExtent b="0" l="0" r="0" t="0"/>
-            <wp:docPr id="12" name="image6.png"/>
+            <wp:docPr id="12" name="image12.png"/>
             <a:graphic>
               <a:graphicData uri="http://schemas.openxmlformats.org/drawingml/2006/picture">
                 <pic:pic>
                   <pic:nvPicPr>
-                    <pic:cNvPr id="0" name="image6.png"/>
+                    <pic:cNvPr id="0" name="image12.png"/>
                     <pic:cNvPicPr preferRelativeResize="0"/>
                   </pic:nvPicPr>
                   <pic:blipFill>
@@ -434,12 +434,12 @@
           <wp:inline distB="114300" distT="114300" distL="114300" distR="114300">
             <wp:extent cx="2743200" cy="1877259"/>
             <wp:effectExtent b="0" l="0" r="0" t="0"/>
-            <wp:docPr id="20" name="image7.png"/>
+            <wp:docPr id="20" name="image14.png"/>
             <a:graphic>
               <a:graphicData uri="http://schemas.openxmlformats.org/drawingml/2006/picture">
                 <pic:pic>
                   <pic:nvPicPr>
-                    <pic:cNvPr id="0" name="image7.png"/>
+                    <pic:cNvPr id="0" name="image14.png"/>
                     <pic:cNvPicPr preferRelativeResize="0"/>
                   </pic:nvPicPr>
                   <pic:blipFill>
@@ -525,12 +525,12 @@
           <wp:inline distB="114300" distT="114300" distL="114300" distR="114300">
             <wp:extent cx="2743200" cy="2058984"/>
             <wp:effectExtent b="0" l="0" r="0" t="0"/>
-            <wp:docPr id="10" name="image21.png"/>
+            <wp:docPr id="10" name="image3.png"/>
             <a:graphic>
               <a:graphicData uri="http://schemas.openxmlformats.org/drawingml/2006/picture">
                 <pic:pic>
                   <pic:nvPicPr>
-                    <pic:cNvPr id="0" name="image21.png"/>
+                    <pic:cNvPr id="0" name="image3.png"/>
                     <pic:cNvPicPr preferRelativeResize="0"/>
                   </pic:nvPicPr>
                   <pic:blipFill>
@@ -610,7 +610,7 @@
           <w:highlight w:val="white"/>
           <w:rtl w:val="0"/>
         </w:rPr>
-        <w:t xml:space="preserve">After starting the Kafka, the producer is implemented in Python to read the UCI Air Quality dataset and stream only the test dataset to the Kafka topic. Then, the consumer, also implemented in Python, consumes the data from that topic, stores it in a dataframe, as well as predicts the concentrations of CO, NOx, and Benzene from the data it consumes.</w:t>
+        <w:t xml:space="preserve">After starting the Kafka, the producer is implemented in Python to read the UCI Air Quality dataset and stream only the test dataset to the Kafka topic. Then, the consumer, also implemented in Python, consumes the data from that topic, stores it in a dataframe, as well as predicts the concentrations of CO, NOx, and Benzene from the data it consumes. The consumer consumes data by batch-streaming. It gets data in a batch and makes a prediction for that batch after consuming all the data points.</w:t>
       </w:r>
     </w:p>
     <w:p>
@@ -736,12 +736,12 @@
                 <wp:inline distB="114300" distT="114300" distL="114300" distR="114300">
                   <wp:extent cx="2743200" cy="1506071"/>
                   <wp:effectExtent b="0" l="0" r="0" t="0"/>
-                  <wp:docPr id="18" name="image5.png"/>
+                  <wp:docPr id="18" name="image23.png"/>
                   <a:graphic>
                     <a:graphicData uri="http://schemas.openxmlformats.org/drawingml/2006/picture">
                       <pic:pic>
                         <pic:nvPicPr>
-                          <pic:cNvPr id="0" name="image5.png"/>
+                          <pic:cNvPr id="0" name="image23.png"/>
                           <pic:cNvPicPr preferRelativeResize="0"/>
                         </pic:nvPicPr>
                         <pic:blipFill>
@@ -829,12 +829,12 @@
                 <wp:inline distB="114300" distT="114300" distL="114300" distR="114300">
                   <wp:extent cx="2743200" cy="1476587"/>
                   <wp:effectExtent b="0" l="0" r="0" t="0"/>
-                  <wp:docPr id="21" name="image11.png"/>
+                  <wp:docPr id="21" name="image22.png"/>
                   <a:graphic>
                     <a:graphicData uri="http://schemas.openxmlformats.org/drawingml/2006/picture">
                       <pic:pic>
                         <pic:nvPicPr>
-                          <pic:cNvPr id="0" name="image11.png"/>
+                          <pic:cNvPr id="0" name="image22.png"/>
                           <pic:cNvPicPr preferRelativeResize="0"/>
                         </pic:nvPicPr>
                         <pic:blipFill>
@@ -927,12 +927,12 @@
                 <wp:inline distB="114300" distT="114300" distL="114300" distR="114300">
                   <wp:extent cx="2743200" cy="1509771"/>
                   <wp:effectExtent b="0" l="0" r="0" t="0"/>
-                  <wp:docPr id="19" name="image12.png"/>
+                  <wp:docPr id="19" name="image9.png"/>
                   <a:graphic>
                     <a:graphicData uri="http://schemas.openxmlformats.org/drawingml/2006/picture">
                       <pic:pic>
                         <pic:nvPicPr>
-                          <pic:cNvPr id="0" name="image12.png"/>
+                          <pic:cNvPr id="0" name="image9.png"/>
                           <pic:cNvPicPr preferRelativeResize="0"/>
                         </pic:nvPicPr>
                         <pic:blipFill>
@@ -1020,12 +1020,12 @@
                 <wp:inline distB="114300" distT="114300" distL="114300" distR="114300">
                   <wp:extent cx="2743200" cy="1524000"/>
                   <wp:effectExtent b="0" l="0" r="0" t="0"/>
-                  <wp:docPr id="17" name="image9.png"/>
+                  <wp:docPr id="17" name="image1.png"/>
                   <a:graphic>
                     <a:graphicData uri="http://schemas.openxmlformats.org/drawingml/2006/picture">
                       <pic:pic>
                         <pic:nvPicPr>
-                          <pic:cNvPr id="0" name="image9.png"/>
+                          <pic:cNvPr id="0" name="image1.png"/>
                           <pic:cNvPicPr preferRelativeResize="0"/>
                         </pic:nvPicPr>
                         <pic:blipFill>
@@ -1159,12 +1159,12 @@
                 <wp:inline distB="114300" distT="114300" distL="114300" distR="114300">
                   <wp:extent cx="2743200" cy="1518796"/>
                   <wp:effectExtent b="0" l="0" r="0" t="0"/>
-                  <wp:docPr id="13" name="image3.png"/>
+                  <wp:docPr id="13" name="image11.png"/>
                   <a:graphic>
                     <a:graphicData uri="http://schemas.openxmlformats.org/drawingml/2006/picture">
                       <pic:pic>
                         <pic:nvPicPr>
-                          <pic:cNvPr id="0" name="image3.png"/>
+                          <pic:cNvPr id="0" name="image11.png"/>
                           <pic:cNvPicPr preferRelativeResize="0"/>
                         </pic:nvPicPr>
                         <pic:blipFill>
@@ -1244,12 +1244,12 @@
                 <wp:inline distB="114300" distT="114300" distL="114300" distR="114300">
                   <wp:extent cx="2743200" cy="1529217"/>
                   <wp:effectExtent b="0" l="0" r="0" t="0"/>
-                  <wp:docPr id="1" name="image25.png"/>
+                  <wp:docPr id="1" name="image19.png"/>
                   <a:graphic>
                     <a:graphicData uri="http://schemas.openxmlformats.org/drawingml/2006/picture">
                       <pic:pic>
                         <pic:nvPicPr>
-                          <pic:cNvPr id="0" name="image25.png"/>
+                          <pic:cNvPr id="0" name="image19.png"/>
                           <pic:cNvPicPr preferRelativeResize="0"/>
                         </pic:nvPicPr>
                         <pic:blipFill>
@@ -1335,12 +1335,12 @@
                 <wp:inline distB="114300" distT="114300" distL="114300" distR="114300">
                   <wp:extent cx="2743200" cy="1520072"/>
                   <wp:effectExtent b="0" l="0" r="0" t="0"/>
-                  <wp:docPr id="22" name="image15.png"/>
+                  <wp:docPr id="22" name="image24.png"/>
                   <a:graphic>
                     <a:graphicData uri="http://schemas.openxmlformats.org/drawingml/2006/picture">
                       <pic:pic>
                         <pic:nvPicPr>
-                          <pic:cNvPr id="0" name="image15.png"/>
+                          <pic:cNvPr id="0" name="image24.png"/>
                           <pic:cNvPicPr preferRelativeResize="0"/>
                         </pic:nvPicPr>
                         <pic:blipFill>
@@ -1420,12 +1420,12 @@
                 <wp:inline distB="114300" distT="114300" distL="114300" distR="114300">
                   <wp:extent cx="2743200" cy="1519311"/>
                   <wp:effectExtent b="0" l="0" r="0" t="0"/>
-                  <wp:docPr id="11" name="image8.png"/>
+                  <wp:docPr id="11" name="image7.png"/>
                   <a:graphic>
                     <a:graphicData uri="http://schemas.openxmlformats.org/drawingml/2006/picture">
                       <pic:pic>
                         <pic:nvPicPr>
-                          <pic:cNvPr id="0" name="image8.png"/>
+                          <pic:cNvPr id="0" name="image7.png"/>
                           <pic:cNvPicPr preferRelativeResize="0"/>
                         </pic:nvPicPr>
                         <pic:blipFill>
@@ -1511,12 +1511,12 @@
                 <wp:inline distB="114300" distT="114300" distL="114300" distR="114300">
                   <wp:extent cx="2743200" cy="1526345"/>
                   <wp:effectExtent b="0" l="0" r="0" t="0"/>
-                  <wp:docPr id="24" name="image22.png"/>
+                  <wp:docPr id="24" name="image20.png"/>
                   <a:graphic>
                     <a:graphicData uri="http://schemas.openxmlformats.org/drawingml/2006/picture">
                       <pic:pic>
                         <pic:nvPicPr>
-                          <pic:cNvPr id="0" name="image22.png"/>
+                          <pic:cNvPr id="0" name="image20.png"/>
                           <pic:cNvPicPr preferRelativeResize="0"/>
                         </pic:nvPicPr>
                         <pic:blipFill>
@@ -1596,12 +1596,12 @@
                 <wp:inline distB="114300" distT="114300" distL="114300" distR="114300">
                   <wp:extent cx="2295525" cy="1923278"/>
                   <wp:effectExtent b="0" l="0" r="0" t="0"/>
-                  <wp:docPr id="5" name="image23.png"/>
+                  <wp:docPr id="5" name="image8.png"/>
                   <a:graphic>
                     <a:graphicData uri="http://schemas.openxmlformats.org/drawingml/2006/picture">
                       <pic:pic>
                         <pic:nvPicPr>
-                          <pic:cNvPr id="0" name="image23.png"/>
+                          <pic:cNvPr id="0" name="image8.png"/>
                           <pic:cNvPicPr preferRelativeResize="0"/>
                         </pic:nvPicPr>
                         <pic:blipFill>
@@ -1713,12 +1713,12 @@
           <wp:inline distB="114300" distT="114300" distL="114300" distR="114300">
             <wp:extent cx="2468880" cy="1878112"/>
             <wp:effectExtent b="0" l="0" r="0" t="0"/>
-            <wp:docPr id="25" name="image17.png"/>
+            <wp:docPr id="25" name="image25.png"/>
             <a:graphic>
               <a:graphicData uri="http://schemas.openxmlformats.org/drawingml/2006/picture">
                 <pic:pic>
                   <pic:nvPicPr>
-                    <pic:cNvPr id="0" name="image17.png"/>
+                    <pic:cNvPr id="0" name="image25.png"/>
                     <pic:cNvPicPr preferRelativeResize="0"/>
                   </pic:nvPicPr>
                   <pic:blipFill>
@@ -1752,12 +1752,12 @@
           <wp:inline distB="114300" distT="114300" distL="114300" distR="114300">
             <wp:extent cx="2468880" cy="1886930"/>
             <wp:effectExtent b="0" l="0" r="0" t="0"/>
-            <wp:docPr id="9" name="image16.png"/>
+            <wp:docPr id="9" name="image17.png"/>
             <a:graphic>
               <a:graphicData uri="http://schemas.openxmlformats.org/drawingml/2006/picture">
                 <pic:pic>
                   <pic:nvPicPr>
-                    <pic:cNvPr id="0" name="image16.png"/>
+                    <pic:cNvPr id="0" name="image17.png"/>
                     <pic:cNvPicPr preferRelativeResize="0"/>
                   </pic:nvPicPr>
                   <pic:blipFill>
@@ -1827,12 +1827,12 @@
           <wp:inline distB="114300" distT="114300" distL="114300" distR="114300">
             <wp:extent cx="2468880" cy="1886930"/>
             <wp:effectExtent b="0" l="0" r="0" t="0"/>
-            <wp:docPr id="6" name="image18.png"/>
+            <wp:docPr id="6" name="image2.png"/>
             <a:graphic>
               <a:graphicData uri="http://schemas.openxmlformats.org/drawingml/2006/picture">
                 <pic:pic>
                   <pic:nvPicPr>
-                    <pic:cNvPr id="0" name="image18.png"/>
+                    <pic:cNvPr id="0" name="image2.png"/>
                     <pic:cNvPicPr preferRelativeResize="0"/>
                   </pic:nvPicPr>
                   <pic:blipFill>
@@ -1866,12 +1866,12 @@
           <wp:inline distB="114300" distT="114300" distL="114300" distR="114300">
             <wp:extent cx="2468880" cy="1886930"/>
             <wp:effectExtent b="0" l="0" r="0" t="0"/>
-            <wp:docPr id="2" name="image13.png"/>
+            <wp:docPr id="2" name="image5.png"/>
             <a:graphic>
               <a:graphicData uri="http://schemas.openxmlformats.org/drawingml/2006/picture">
                 <pic:pic>
                   <pic:nvPicPr>
-                    <pic:cNvPr id="0" name="image13.png"/>
+                    <pic:cNvPr id="0" name="image5.png"/>
                     <pic:cNvPicPr preferRelativeResize="0"/>
                   </pic:nvPicPr>
                   <pic:blipFill>
@@ -1941,12 +1941,12 @@
           <wp:inline distB="114300" distT="114300" distL="114300" distR="114300">
             <wp:extent cx="2468880" cy="1886930"/>
             <wp:effectExtent b="0" l="0" r="0" t="0"/>
-            <wp:docPr id="4" name="image14.png"/>
+            <wp:docPr id="4" name="image10.png"/>
             <a:graphic>
               <a:graphicData uri="http://schemas.openxmlformats.org/drawingml/2006/picture">
                 <pic:pic>
                   <pic:nvPicPr>
-                    <pic:cNvPr id="0" name="image14.png"/>
+                    <pic:cNvPr id="0" name="image10.png"/>
                     <pic:cNvPicPr preferRelativeResize="0"/>
                   </pic:nvPicPr>
                   <pic:blipFill>
@@ -1980,12 +1980,12 @@
           <wp:inline distB="114300" distT="114300" distL="114300" distR="114300">
             <wp:extent cx="2468880" cy="1886930"/>
             <wp:effectExtent b="0" l="0" r="0" t="0"/>
-            <wp:docPr id="3" name="image10.png"/>
+            <wp:docPr id="3" name="image6.png"/>
             <a:graphic>
               <a:graphicData uri="http://schemas.openxmlformats.org/drawingml/2006/picture">
                 <pic:pic>
                   <pic:nvPicPr>
-                    <pic:cNvPr id="0" name="image10.png"/>
+                    <pic:cNvPr id="0" name="image6.png"/>
                     <pic:cNvPicPr preferRelativeResize="0"/>
                   </pic:nvPicPr>
                   <pic:blipFill>
@@ -2088,12 +2088,12 @@
           <wp:inline distB="114300" distT="114300" distL="114300" distR="114300">
             <wp:extent cx="4297680" cy="2825725"/>
             <wp:effectExtent b="0" l="0" r="0" t="0"/>
-            <wp:docPr id="8" name="image19.png"/>
+            <wp:docPr id="8" name="image16.png"/>
             <a:graphic>
               <a:graphicData uri="http://schemas.openxmlformats.org/drawingml/2006/picture">
                 <pic:pic>
                   <pic:nvPicPr>
-                    <pic:cNvPr id="0" name="image19.png"/>
+                    <pic:cNvPr id="0" name="image16.png"/>
                     <pic:cNvPicPr preferRelativeResize="0"/>
                   </pic:nvPicPr>
                   <pic:blipFill>
@@ -2163,12 +2163,12 @@
           <wp:inline distB="114300" distT="114300" distL="114300" distR="114300">
             <wp:extent cx="4297680" cy="2846146"/>
             <wp:effectExtent b="0" l="0" r="0" t="0"/>
-            <wp:docPr id="23" name="image24.png"/>
+            <wp:docPr id="23" name="image21.png"/>
             <a:graphic>
               <a:graphicData uri="http://schemas.openxmlformats.org/drawingml/2006/picture">
                 <pic:pic>
                   <pic:nvPicPr>
-                    <pic:cNvPr id="0" name="image24.png"/>
+                    <pic:cNvPr id="0" name="image21.png"/>
                     <pic:cNvPicPr preferRelativeResize="0"/>
                   </pic:nvPicPr>
                   <pic:blipFill>
@@ -2238,12 +2238,12 @@
           <wp:inline distB="114300" distT="114300" distL="114300" distR="114300">
             <wp:extent cx="4297680" cy="2858266"/>
             <wp:effectExtent b="0" l="0" r="0" t="0"/>
-            <wp:docPr id="16" name="image20.png"/>
+            <wp:docPr id="16" name="image13.png"/>
             <a:graphic>
               <a:graphicData uri="http://schemas.openxmlformats.org/drawingml/2006/picture">
                 <pic:pic>
                   <pic:nvPicPr>
-                    <pic:cNvPr id="0" name="image20.png"/>
+                    <pic:cNvPr id="0" name="image13.png"/>
                     <pic:cNvPicPr preferRelativeResize="0"/>
                   </pic:nvPicPr>
                   <pic:blipFill>
@@ -2295,6 +2295,42 @@
     </w:p>
     <w:p>
       <w:pPr>
+        <w:shd w:fill="ffffff" w:val="clear"/>
+        <w:jc w:val="left"/>
+        <w:rPr>
+          <w:sz w:val="24"/>
+          <w:szCs w:val="24"/>
+          <w:highlight w:val="white"/>
+        </w:rPr>
+      </w:pPr>
+      <w:r>
+        <w:rPr>
+          <w:rtl w:val="0"/>
+        </w:rPr>
+      </w:r>
+    </w:p>
+    <w:p>
+      <w:pPr>
+        <w:shd w:fill="ffffff" w:val="clear"/>
+        <w:jc w:val="left"/>
+        <w:rPr>
+          <w:sz w:val="24"/>
+          <w:szCs w:val="24"/>
+          <w:highlight w:val="white"/>
+        </w:rPr>
+      </w:pPr>
+      <w:r>
+        <w:rPr>
+          <w:sz w:val="24"/>
+          <w:szCs w:val="24"/>
+          <w:highlight w:val="white"/>
+          <w:rtl w:val="0"/>
+        </w:rPr>
+        <w:t xml:space="preserve">In summary, from analyzing daily patterns and weekly patterns, I found that hour in a day and day of the week have effects on the air quality variations. The analysis of correlation between each pollutant indicates that the level of one pollutant has an effect on the others. The Autocorrelation plot and Partial autocorrelation plot show the significant effect of the previous period of the time series as well as the seasonality effect.</w:t>
+      </w:r>
+    </w:p>
+    <w:p>
+      <w:pPr>
         <w:rPr>
           <w:sz w:val="24"/>
           <w:szCs w:val="24"/>
@@ -2378,61 +2414,61 @@
           <w:highlight w:val="white"/>
           <w:rtl w:val="0"/>
         </w:rPr>
-        <w:t xml:space="preserve">The next step is feature engineering and model selection. The insights from data visualization contribute to the way to create models for this dataset. As I found out that there is a pattern in the hours of day, I use hour as one of the features. There is also a pattern in day of week, so I use day of week as a feature. The same logic applies to seasonality. As I noticed seasonality in the dataset, I include day of year, day, month, and year as the features to predict concentrations of pollutants. Lastly, from Autocorrelation and Partial autocorrelation, I consider using lagged features from the previous time periods and average statistics such as mean and standard deviation to capture the lagged nature of this dataset.</w:t>
-      </w:r>
-    </w:p>
-    <w:p>
-      <w:pPr>
-        <w:rPr>
-          <w:sz w:val="24"/>
-          <w:szCs w:val="24"/>
-          <w:highlight w:val="white"/>
-        </w:rPr>
-      </w:pPr>
-      <w:r>
-        <w:rPr>
-          <w:sz w:val="24"/>
-          <w:szCs w:val="24"/>
-          <w:highlight w:val="white"/>
-          <w:rtl w:val="0"/>
-        </w:rPr>
-        <w:t xml:space="preserve">I start with a basic model, which is Linear regression first. Then, I try implementing a more advanced model like Random forest to compare the accuracy of these two models. I begin with a simple model and simple features. The first model I test is Linear regression with year, month, day, day of week, day of year, and hour as features. The MSEs and MAEs for this model are 1.56 and 0.91, 27612.65 and 116.51, and 48.70 and 5.22 for CO, NOx, and Benzene respectively. After fitting simple models, I try more advanced features and models. When fitting these parameters to predict concentration level of CO, we can expect the accuracy of Linear regression at mean squared error (MSE)  = 0.00 and mean absolute error (MAE) = 0.00, and MSE = 0.05 and MAE = 0.12 for Random forest. The accuracy of models that predict concentration of NOx is MSE = 6909.13 and MAE = 60.48, and MSE = 2284.46 and MAE = 25.12 for Linear regression and Random forest respectively. For the concentration level of Benzene, Linear regression can predict the result with MSE = 15.11 and MAE = 2.52, while Random forest has MSE = 4.80 and MAE = 1.40. From these results, advanced features that include factors like lagged features and correlations improve the overall accuracy of the model. Moreover, Random forest seems to have a better accuracy in general. However, Linear regression performs better for CO prediction but it might overfit the dataset.</w:t>
-      </w:r>
-    </w:p>
-    <w:p>
-      <w:pPr>
-        <w:rPr>
-          <w:sz w:val="24"/>
-          <w:szCs w:val="24"/>
-          <w:highlight w:val="white"/>
-        </w:rPr>
-      </w:pPr>
-      <w:r>
-        <w:rPr>
-          <w:sz w:val="24"/>
-          <w:szCs w:val="24"/>
-          <w:highlight w:val="white"/>
-          <w:rtl w:val="0"/>
-        </w:rPr>
-        <w:t xml:space="preserve">In addition, I tried fitting advanced models, like Seasonal Autoregressive Integrated Moving Average (SARIMA) and Long Short-Term Memory (LSTM). These 2 models fit the data pretty well since the dataset has the pattern of lagging relationships and seasonality. MSE and MAE for SARIMA are 1.91 and 1.00 for CO, 67759.35 and 230.59 for NOx, and 73.99 and 7.23 for Benzene, respectively. LSTM gives me the best fit among 3 pollutants. The MSE and MAE for CO, NOx, and Benzene are 0.53 and 0.51, 10821.67 and 72.41, and 9.43 and 2.10, respectively.</w:t>
-      </w:r>
-    </w:p>
-    <w:p>
-      <w:pPr>
-        <w:rPr>
-          <w:sz w:val="24"/>
-          <w:szCs w:val="24"/>
-          <w:highlight w:val="white"/>
-        </w:rPr>
-      </w:pPr>
-      <w:r>
-        <w:rPr>
-          <w:sz w:val="24"/>
-          <w:szCs w:val="24"/>
-          <w:highlight w:val="white"/>
-          <w:rtl w:val="0"/>
-        </w:rPr>
-        <w:t xml:space="preserve">The overall MSE and MAE are shown in Table 1.</w:t>
+        <w:t xml:space="preserve">The next step is feature engineering and model selection. The insights from data visualization contribute to the way to create models for this dataset. As I found out that there is a pattern in the hours of day, I use hour as one of the features. There is also a pattern in day of week, so I use day of week as a feature. The same logic applies to seasonality. As I noticed seasonality in the dataset, I include day of year, day, month, and year as the features to predict concentrations of pollutants. Lastly, from Autocorrelation and Partial autocorrelation, I consider using lagged features from the previous time periods and average statistics such as mean and standard deviation to capture the lagged nature of this dataset. Leveraging the insights from correlation heatmap, I use NOx(GT) and C6H6(GT) as one of the features to predict CO(GT). The same logic applies to NOx(GT) prediction. I include CO(GT) and NO2(GT) as one of the features and one of the features for predicting C6H6(GT) is CO(GT).</w:t>
+      </w:r>
+    </w:p>
+    <w:p>
+      <w:pPr>
+        <w:rPr>
+          <w:sz w:val="24"/>
+          <w:szCs w:val="24"/>
+          <w:highlight w:val="white"/>
+        </w:rPr>
+      </w:pPr>
+      <w:r>
+        <w:rPr>
+          <w:sz w:val="24"/>
+          <w:szCs w:val="24"/>
+          <w:highlight w:val="white"/>
+          <w:rtl w:val="0"/>
+        </w:rPr>
+        <w:t xml:space="preserve">After identifying the potential parameters, I first format the date time into variable type date time. Then I extract year, month, day, day of week, day of year, and hour from it. I then create lagged features, which is the previous data of CO(GT), NOx(GT), and C6H6(GT). Lastly, I create rolling average and standard deviation for CO(GT), NOx(GT), and C6H6(GT) as the added features. After creating all these new features, I then pack these features and use them to train the model.</w:t>
+      </w:r>
+    </w:p>
+    <w:p>
+      <w:pPr>
+        <w:rPr>
+          <w:sz w:val="24"/>
+          <w:szCs w:val="24"/>
+          <w:highlight w:val="white"/>
+        </w:rPr>
+      </w:pPr>
+      <w:r>
+        <w:rPr>
+          <w:sz w:val="24"/>
+          <w:szCs w:val="24"/>
+          <w:highlight w:val="white"/>
+          <w:rtl w:val="0"/>
+        </w:rPr>
+        <w:t xml:space="preserve">I start with a basic model, which is Linear regression first. Then, I try implementing a more advanced model like Random forest to compare the accuracy of these two models. I begin with a simple model and simple features. The first model I test is Linear regression with year, month, day, day of week, day of year, and hour as features. The mean squared error (MSE) and mean squared error (MAE) for this model are 1.90 and 1.16, 27612.65 and 116.51, and 48.70 and 5.22 for CO, NOx, and Benzene respectively. The MSE and MAE for CO, NOx, and Benzene predicted by Random forest without lagged features are 1.68 and 1.00, 4867.19 and 42.89, and 10.64 and 2.20. After fitting simple models, I try more advanced features and models. When fitting all the features to predict concentration level of CO, we can expect the accuracy of Linear regression at MSE  = 0.00 and MAE = 0.00, and MSE = 0.07 and MAE = 0.15 for Random forest. The accuracy of models that predict concentration of NOx is MSE = 6909.13 and MAE = 60.48, and MSE = 4867.19 and MAE = 42.89 for Linear regression and Random forest respectively. For the concentration level of Benzene, Linear regression can predict the result with MSE = 15.11 and MAE = 2.52, while Random forest has MSE = 4.80 and MAE = 1.40. From these results, advanced features that include factors like lagged features and correlations improve the overall accuracy of the model. Moreover, Random forest seems to have a better accuracy in general. However, Linear regression performs better for CO prediction but it might overfit the dataset.</w:t>
+      </w:r>
+    </w:p>
+    <w:p>
+      <w:pPr>
+        <w:rPr>
+          <w:sz w:val="24"/>
+          <w:szCs w:val="24"/>
+          <w:highlight w:val="white"/>
+        </w:rPr>
+      </w:pPr>
+      <w:r>
+        <w:rPr>
+          <w:sz w:val="24"/>
+          <w:szCs w:val="24"/>
+          <w:highlight w:val="white"/>
+          <w:rtl w:val="0"/>
+        </w:rPr>
+        <w:t xml:space="preserve">In addition, I tried fitting advanced models, like Seasonal Autoregressive Integrated Moving Average (SARIMA) and Long Short-Term Memory (LSTM). These 2 models fit the data pretty well since the dataset has the pattern of lagging relationships and seasonality. MSE and MAE for SARIMA are 2.93 and 1.43 for CO, 80984.81 and 244.84 for NOx, and 73.99 and 7.23 for Benzene, respectively. The MSE and MAE for CO, NOx, and Benzene are 0.54 and 0.50, 11105.12 and 70.77, and 9.60 and 2.06, respectively. The overall MSEs and MAEs are shown in Table 1. Different models work better for different pollutants. Linear regression with lagged features is the best model to predict CO(GT), while Random forest with lagged features provides the best prediction for NOx and Benzene. However, Linear regression with lagged features might overfit the data, so in general, Random forest with lagged features is the best model to predict air quality variations.</w:t>
       </w:r>
     </w:p>
     <w:p>
@@ -2652,7 +2688,7 @@
           <w:highlight w:val="white"/>
           <w:rtl w:val="0"/>
         </w:rPr>
-        <w:t xml:space="preserve">However, the project has several limitations. First, the dataset used is over a decade old (2004–2005) and based on data from a single city, which limits its generalizability to modern, global urban contexts. Second, while manual feature engineering produced effective results, it may miss latent patterns that deep learning models could capture more effectively. Third, the model was trained and evaluated on a relatively small temporal span (less than one year), restricting its ability to capture long-term seasonal effects. Finally, the models were trained only by a limited number of features due to the limited number of dataset. If I have more dataset that contains other attributes related to the prediction, I would be able to make a better prediction.</w:t>
+        <w:t xml:space="preserve">However, the project has several limitations. First, the dataset used is over a decade old (2004–2005) and based on data from a single city, which limits its generalizability to modern, global urban contexts. Second, while manual feature engineering produced effective results, it may miss latent patterns that deep learning models could capture more effectively. Third, the model was trained and evaluated on a relatively small temporal span (less than one year), restricting its ability to capture long-term seasonal effects. Forth, the models were trained only by a limited number of features due to the limited number of dataset. If I have more dataset that contains other attributes related to the prediction, I would be able to make a better prediction. Finally, the advanced model like SARIMA takes a lot of time and computation power to train. I tried varying the parameters of the model but it didn’t run through, so I cannot improve the accuracy of that model.</w:t>
       </w:r>
     </w:p>
     <w:p>

</xml_diff>